<commit_message>
Agregamos un cambio a su estatura
</commit_message>
<xml_diff>
--- a/Unidad 1/Por qué usar un sistema de control de versiones como Git.docx
+++ b/Unidad 1/Por qué usar un sistema de control de versiones como Git.docx
@@ -5066,11 +5066,303 @@
       </w:hyperlink>
     </w:p>
     <w:p>
-      <w:pPr>
-        <w:rPr>
-          <w:lang w:val="en-US"/>
-        </w:rPr>
-      </w:pPr>
+      <w:r>
+        <w:rPr>
+          <w:rFonts w:ascii="Roboto" w:hAnsi="Roboto"/>
+          <w:color w:val="BECDE3"/>
+          <w:sz w:val="23"/>
+          <w:szCs w:val="23"/>
+          <w:shd w:val="clear" w:color="auto" w:fill="121F3D"/>
+        </w:rPr>
+        <w:t>Si por algún motivo te equivocaste en el nombre o email que configuraste al principio, lo puedes modificar de la siguiente manera:</w:t>
+      </w:r>
+      <w:r>
+        <w:rPr>
+          <w:rFonts w:ascii="Roboto" w:hAnsi="Roboto"/>
+          <w:color w:val="BECDE3"/>
+          <w:sz w:val="23"/>
+          <w:szCs w:val="23"/>
+        </w:rPr>
+        <w:br/>
+      </w:r>
+      <w:proofErr w:type="spellStart"/>
+      <w:r>
+        <w:rPr>
+          <w:rStyle w:val="CdigoHTML"/>
+          <w:rFonts w:eastAsiaTheme="minorHAnsi"/>
+          <w:color w:val="BECDE3"/>
+          <w:sz w:val="23"/>
+          <w:szCs w:val="23"/>
+          <w:shd w:val="clear" w:color="auto" w:fill="0C1633"/>
+        </w:rPr>
+        <w:lastRenderedPageBreak/>
+        <w:t>git</w:t>
+      </w:r>
+      <w:proofErr w:type="spellEnd"/>
+      <w:r>
+        <w:rPr>
+          <w:rStyle w:val="CdigoHTML"/>
+          <w:rFonts w:eastAsiaTheme="minorHAnsi"/>
+          <w:color w:val="BECDE3"/>
+          <w:sz w:val="23"/>
+          <w:szCs w:val="23"/>
+          <w:shd w:val="clear" w:color="auto" w:fill="0C1633"/>
+        </w:rPr>
+        <w:t xml:space="preserve"> </w:t>
+      </w:r>
+      <w:proofErr w:type="spellStart"/>
+      <w:r>
+        <w:rPr>
+          <w:rStyle w:val="CdigoHTML"/>
+          <w:rFonts w:eastAsiaTheme="minorHAnsi"/>
+          <w:color w:val="BECDE3"/>
+          <w:sz w:val="23"/>
+          <w:szCs w:val="23"/>
+          <w:shd w:val="clear" w:color="auto" w:fill="0C1633"/>
+        </w:rPr>
+        <w:t>config</w:t>
+      </w:r>
+      <w:proofErr w:type="spellEnd"/>
+      <w:r>
+        <w:rPr>
+          <w:rStyle w:val="CdigoHTML"/>
+          <w:rFonts w:eastAsiaTheme="minorHAnsi"/>
+          <w:color w:val="BECDE3"/>
+          <w:sz w:val="23"/>
+          <w:szCs w:val="23"/>
+          <w:shd w:val="clear" w:color="auto" w:fill="0C1633"/>
+        </w:rPr>
+        <w:t xml:space="preserve"> --global --</w:t>
+      </w:r>
+      <w:proofErr w:type="spellStart"/>
+      <w:r>
+        <w:rPr>
+          <w:rStyle w:val="CdigoHTML"/>
+          <w:rFonts w:eastAsiaTheme="minorHAnsi"/>
+          <w:color w:val="BECDE3"/>
+          <w:sz w:val="23"/>
+          <w:szCs w:val="23"/>
+          <w:shd w:val="clear" w:color="auto" w:fill="0C1633"/>
+        </w:rPr>
+        <w:t>replace-all</w:t>
+      </w:r>
+      <w:proofErr w:type="spellEnd"/>
+      <w:r>
+        <w:rPr>
+          <w:rStyle w:val="CdigoHTML"/>
+          <w:rFonts w:eastAsiaTheme="minorHAnsi"/>
+          <w:color w:val="BECDE3"/>
+          <w:sz w:val="23"/>
+          <w:szCs w:val="23"/>
+          <w:shd w:val="clear" w:color="auto" w:fill="0C1633"/>
+        </w:rPr>
+        <w:t xml:space="preserve"> user.name “Aquí va tu nombre modificado”</w:t>
+      </w:r>
+      <w:r>
+        <w:rPr>
+          <w:rFonts w:ascii="Roboto" w:hAnsi="Roboto"/>
+          <w:color w:val="BECDE3"/>
+          <w:sz w:val="23"/>
+          <w:szCs w:val="23"/>
+        </w:rPr>
+        <w:br/>
+      </w:r>
+      <w:r>
+        <w:rPr>
+          <w:rFonts w:ascii="Roboto" w:hAnsi="Roboto"/>
+          <w:color w:val="BECDE3"/>
+          <w:sz w:val="23"/>
+          <w:szCs w:val="23"/>
+          <w:shd w:val="clear" w:color="auto" w:fill="121F3D"/>
+        </w:rPr>
+        <w:t>O si lo deseas eliminar y añadir uno nuevo</w:t>
+      </w:r>
+      <w:r>
+        <w:rPr>
+          <w:rFonts w:ascii="Roboto" w:hAnsi="Roboto"/>
+          <w:color w:val="BECDE3"/>
+          <w:sz w:val="23"/>
+          <w:szCs w:val="23"/>
+        </w:rPr>
+        <w:br/>
+      </w:r>
+      <w:proofErr w:type="spellStart"/>
+      <w:r>
+        <w:rPr>
+          <w:rStyle w:val="CdigoHTML"/>
+          <w:rFonts w:eastAsiaTheme="minorHAnsi"/>
+          <w:color w:val="BECDE3"/>
+          <w:sz w:val="23"/>
+          <w:szCs w:val="23"/>
+          <w:shd w:val="clear" w:color="auto" w:fill="0C1633"/>
+        </w:rPr>
+        <w:t>git</w:t>
+      </w:r>
+      <w:proofErr w:type="spellEnd"/>
+      <w:r>
+        <w:rPr>
+          <w:rStyle w:val="CdigoHTML"/>
+          <w:rFonts w:eastAsiaTheme="minorHAnsi"/>
+          <w:color w:val="BECDE3"/>
+          <w:sz w:val="23"/>
+          <w:szCs w:val="23"/>
+          <w:shd w:val="clear" w:color="auto" w:fill="0C1633"/>
+        </w:rPr>
+        <w:t xml:space="preserve"> </w:t>
+      </w:r>
+      <w:proofErr w:type="spellStart"/>
+      <w:r>
+        <w:rPr>
+          <w:rStyle w:val="CdigoHTML"/>
+          <w:rFonts w:eastAsiaTheme="minorHAnsi"/>
+          <w:color w:val="BECDE3"/>
+          <w:sz w:val="23"/>
+          <w:szCs w:val="23"/>
+          <w:shd w:val="clear" w:color="auto" w:fill="0C1633"/>
+        </w:rPr>
+        <w:t>config</w:t>
+      </w:r>
+      <w:proofErr w:type="spellEnd"/>
+      <w:r>
+        <w:rPr>
+          <w:rStyle w:val="CdigoHTML"/>
+          <w:rFonts w:eastAsiaTheme="minorHAnsi"/>
+          <w:color w:val="BECDE3"/>
+          <w:sz w:val="23"/>
+          <w:szCs w:val="23"/>
+          <w:shd w:val="clear" w:color="auto" w:fill="0C1633"/>
+        </w:rPr>
+        <w:t xml:space="preserve"> --global --</w:t>
+      </w:r>
+      <w:proofErr w:type="spellStart"/>
+      <w:r>
+        <w:rPr>
+          <w:rStyle w:val="CdigoHTML"/>
+          <w:rFonts w:eastAsiaTheme="minorHAnsi"/>
+          <w:color w:val="BECDE3"/>
+          <w:sz w:val="23"/>
+          <w:szCs w:val="23"/>
+          <w:shd w:val="clear" w:color="auto" w:fill="0C1633"/>
+        </w:rPr>
+        <w:t>unset-all</w:t>
+      </w:r>
+      <w:proofErr w:type="spellEnd"/>
+      <w:r>
+        <w:rPr>
+          <w:rStyle w:val="CdigoHTML"/>
+          <w:rFonts w:eastAsiaTheme="minorHAnsi"/>
+          <w:color w:val="BECDE3"/>
+          <w:sz w:val="23"/>
+          <w:szCs w:val="23"/>
+          <w:shd w:val="clear" w:color="auto" w:fill="0C1633"/>
+        </w:rPr>
+        <w:t xml:space="preserve"> </w:t>
+      </w:r>
+      <w:proofErr w:type="gramStart"/>
+      <w:r>
+        <w:rPr>
+          <w:rStyle w:val="CdigoHTML"/>
+          <w:rFonts w:eastAsiaTheme="minorHAnsi"/>
+          <w:color w:val="BECDE3"/>
+          <w:sz w:val="23"/>
+          <w:szCs w:val="23"/>
+          <w:shd w:val="clear" w:color="auto" w:fill="0C1633"/>
+        </w:rPr>
+        <w:t>user.name :Elimina</w:t>
+      </w:r>
+      <w:proofErr w:type="gramEnd"/>
+      <w:r>
+        <w:rPr>
+          <w:rStyle w:val="CdigoHTML"/>
+          <w:rFonts w:eastAsiaTheme="minorHAnsi"/>
+          <w:color w:val="BECDE3"/>
+          <w:sz w:val="23"/>
+          <w:szCs w:val="23"/>
+          <w:shd w:val="clear" w:color="auto" w:fill="0C1633"/>
+        </w:rPr>
+        <w:t xml:space="preserve"> el nombre del usuario</w:t>
+      </w:r>
+      <w:r>
+        <w:rPr>
+          <w:rFonts w:ascii="Roboto" w:hAnsi="Roboto"/>
+          <w:color w:val="BECDE3"/>
+          <w:sz w:val="23"/>
+          <w:szCs w:val="23"/>
+        </w:rPr>
+        <w:br/>
+      </w:r>
+      <w:proofErr w:type="spellStart"/>
+      <w:r>
+        <w:rPr>
+          <w:rStyle w:val="CdigoHTML"/>
+          <w:rFonts w:eastAsiaTheme="minorHAnsi"/>
+          <w:color w:val="BECDE3"/>
+          <w:sz w:val="23"/>
+          <w:szCs w:val="23"/>
+          <w:shd w:val="clear" w:color="auto" w:fill="0C1633"/>
+        </w:rPr>
+        <w:t>git</w:t>
+      </w:r>
+      <w:proofErr w:type="spellEnd"/>
+      <w:r>
+        <w:rPr>
+          <w:rStyle w:val="CdigoHTML"/>
+          <w:rFonts w:eastAsiaTheme="minorHAnsi"/>
+          <w:color w:val="BECDE3"/>
+          <w:sz w:val="23"/>
+          <w:szCs w:val="23"/>
+          <w:shd w:val="clear" w:color="auto" w:fill="0C1633"/>
+        </w:rPr>
+        <w:t xml:space="preserve"> </w:t>
+      </w:r>
+      <w:proofErr w:type="spellStart"/>
+      <w:r>
+        <w:rPr>
+          <w:rStyle w:val="CdigoHTML"/>
+          <w:rFonts w:eastAsiaTheme="minorHAnsi"/>
+          <w:color w:val="BECDE3"/>
+          <w:sz w:val="23"/>
+          <w:szCs w:val="23"/>
+          <w:shd w:val="clear" w:color="auto" w:fill="0C1633"/>
+        </w:rPr>
+        <w:t>config</w:t>
+      </w:r>
+      <w:proofErr w:type="spellEnd"/>
+      <w:r>
+        <w:rPr>
+          <w:rStyle w:val="CdigoHTML"/>
+          <w:rFonts w:eastAsiaTheme="minorHAnsi"/>
+          <w:color w:val="BECDE3"/>
+          <w:sz w:val="23"/>
+          <w:szCs w:val="23"/>
+          <w:shd w:val="clear" w:color="auto" w:fill="0C1633"/>
+        </w:rPr>
+        <w:t xml:space="preserve"> --global --</w:t>
+      </w:r>
+      <w:proofErr w:type="spellStart"/>
+      <w:r>
+        <w:rPr>
+          <w:rStyle w:val="CdigoHTML"/>
+          <w:rFonts w:eastAsiaTheme="minorHAnsi"/>
+          <w:color w:val="BECDE3"/>
+          <w:sz w:val="23"/>
+          <w:szCs w:val="23"/>
+          <w:shd w:val="clear" w:color="auto" w:fill="0C1633"/>
+        </w:rPr>
+        <w:t>add</w:t>
+      </w:r>
+      <w:proofErr w:type="spellEnd"/>
+      <w:r>
+        <w:rPr>
+          <w:rStyle w:val="CdigoHTML"/>
+          <w:rFonts w:eastAsiaTheme="minorHAnsi"/>
+          <w:color w:val="BECDE3"/>
+          <w:sz w:val="23"/>
+          <w:szCs w:val="23"/>
+          <w:shd w:val="clear" w:color="auto" w:fill="0C1633"/>
+        </w:rPr>
+        <w:t xml:space="preserve"> user.name “Aquí va tu nombre”</w:t>
+      </w:r>
     </w:p>
     <w:sectPr>
       <w:pgSz w:w="12240" w:h="15840"/>

</xml_diff>